<commit_message>
added reset, and changed name
</commit_message>
<xml_diff>
--- a/README.docx
+++ b/README.docx
@@ -1,13 +1,19 @@
 
 <file path=word/document.xml><?xml version="1.0" encoding="utf-8"?>
-<w:document xmlns:wpc="http://schemas.microsoft.com/office/word/2010/wordprocessingCanvas" xmlns:cx="http://schemas.microsoft.com/office/drawing/2014/chartex" xmlns:cx1="http://schemas.microsoft.com/office/drawing/2015/9/8/chartex" xmlns:cx2="http://schemas.microsoft.com/office/drawing/2015/10/21/chartex" xmlns:cx3="http://schemas.microsoft.com/office/drawing/2016/5/9/chartex" xmlns:cx4="http://schemas.microsoft.com/office/drawing/2016/5/10/chartex" xmlns:cx5="http://schemas.microsoft.com/office/drawing/2016/5/11/chartex" xmlns:cx6="http://schemas.microsoft.com/office/drawing/2016/5/12/chartex" xmlns:cx7="http://schemas.microsoft.com/office/drawing/2016/5/13/chartex" xmlns:cx8="http://schemas.microsoft.com/office/drawing/2016/5/14/chartex" xmlns:mc="http://schemas.openxmlformats.org/markup-compatibility/2006" xmlns:aink="http://schemas.microsoft.com/office/drawing/2016/ink" xmlns:am3d="http://schemas.microsoft.com/office/drawing/2017/model3d" xmlns:o="urn:schemas-microsoft-com:office:office" xmlns:r="http://schemas.openxmlformats.org/officeDocument/2006/relationships" xmlns:m="http://schemas.openxmlformats.org/officeDocument/2006/math" xmlns:v="urn:schemas-microsoft-com:vml" xmlns:wp14="http://schemas.microsoft.com/office/word/2010/wordprocessingDrawing" xmlns:wp="http://schemas.openxmlformats.org/drawingml/2006/wordprocessingDrawing" xmlns:w10="urn:schemas-microsoft-com:office:word" xmlns:w="http://schemas.openxmlformats.org/wordprocessingml/2006/main" xmlns:w14="http://schemas.microsoft.com/office/word/2010/wordml" xmlns:w15="http://schemas.microsoft.com/office/word/2012/wordml" xmlns:w16cex="http://schemas.microsoft.com/office/word/2018/wordml/cex" xmlns:w16cid="http://schemas.microsoft.com/office/word/2016/wordml/cid" xmlns:w16="http://schemas.microsoft.com/office/word/2018/wordml" xmlns:w16se="http://schemas.microsoft.com/office/word/2015/wordml/symex" xmlns:wpg="http://schemas.microsoft.com/office/word/2010/wordprocessingGroup" xmlns:wpi="http://schemas.microsoft.com/office/word/2010/wordprocessingInk" xmlns:wne="http://schemas.microsoft.com/office/word/2006/wordml" xmlns:wps="http://schemas.microsoft.com/office/word/2010/wordprocessingShape" mc:Ignorable="w14 w15 w16se w16cid w16 w16cex wp14">
+<w:document xmlns:wpc="http://schemas.microsoft.com/office/word/2010/wordprocessingCanvas" xmlns:cx="http://schemas.microsoft.com/office/drawing/2014/chartex" xmlns:cx1="http://schemas.microsoft.com/office/drawing/2015/9/8/chartex" xmlns:cx2="http://schemas.microsoft.com/office/drawing/2015/10/21/chartex" xmlns:cx3="http://schemas.microsoft.com/office/drawing/2016/5/9/chartex" xmlns:cx4="http://schemas.microsoft.com/office/drawing/2016/5/10/chartex" xmlns:cx5="http://schemas.microsoft.com/office/drawing/2016/5/11/chartex" xmlns:cx6="http://schemas.microsoft.com/office/drawing/2016/5/12/chartex" xmlns:cx7="http://schemas.microsoft.com/office/drawing/2016/5/13/chartex" xmlns:cx8="http://schemas.microsoft.com/office/drawing/2016/5/14/chartex" xmlns:mc="http://schemas.openxmlformats.org/markup-compatibility/2006" xmlns:aink="http://schemas.microsoft.com/office/drawing/2016/ink" xmlns:am3d="http://schemas.microsoft.com/office/drawing/2017/model3d" xmlns:o="urn:schemas-microsoft-com:office:office" xmlns:r="http://schemas.openxmlformats.org/officeDocument/2006/relationships" xmlns:m="http://schemas.openxmlformats.org/officeDocument/2006/math" xmlns:v="urn:schemas-microsoft-com:vml" xmlns:wp14="http://schemas.microsoft.com/office/word/2010/wordprocessingDrawing" xmlns:wp="http://schemas.openxmlformats.org/drawingml/2006/wordprocessingDrawing" xmlns:w10="urn:schemas-microsoft-com:office:word" xmlns:w="http://schemas.openxmlformats.org/wordprocessingml/2006/main" xmlns:w14="http://schemas.microsoft.com/office/word/2010/wordml" xmlns:w15="http://schemas.microsoft.com/office/word/2012/wordml" xmlns:w16cex="http://schemas.microsoft.com/office/word/2018/wordml/cex" xmlns:w16cid="http://schemas.microsoft.com/office/word/2016/wordml/cid" xmlns:w16="http://schemas.microsoft.com/office/word/2018/wordml" xmlns:w16sdtdh="http://schemas.microsoft.com/office/word/2020/wordml/sdtdatahash" xmlns:w16se="http://schemas.microsoft.com/office/word/2015/wordml/symex" xmlns:wpg="http://schemas.microsoft.com/office/word/2010/wordprocessingGroup" xmlns:wpi="http://schemas.microsoft.com/office/word/2010/wordprocessingInk" xmlns:wne="http://schemas.microsoft.com/office/word/2006/wordml" xmlns:wps="http://schemas.microsoft.com/office/word/2010/wordprocessingShape" mc:Ignorable="w14 w15 w16se w16cid w16 w16cex w16sdtdh wp14">
   <w:body>
     <w:p>
       <w:pPr>
         <w:pStyle w:val="Title"/>
       </w:pPr>
       <w:r>
-        <w:t>CART3_FAC.slx</w:t>
+        <w:t>CART3_F</w:t>
+      </w:r>
+      <w:r>
+        <w:t>IR</w:t>
+      </w:r>
+      <w:r>
+        <w:t>C.slx</w:t>
       </w:r>
     </w:p>
     <w:p>
@@ -27,7 +33,21 @@
           <w:i/>
           <w:iCs/>
         </w:rPr>
-        <w:t>CART3_FAC.slx</w:t>
+        <w:t>CART3_F</w:t>
+      </w:r>
+      <w:r>
+        <w:rPr>
+          <w:i/>
+          <w:iCs/>
+        </w:rPr>
+        <w:t>IR</w:t>
+      </w:r>
+      <w:r>
+        <w:rPr>
+          <w:i/>
+          <w:iCs/>
+        </w:rPr>
+        <w:t>C.slx</w:t>
       </w:r>
       <w:r>
         <w:t xml:space="preserve"> </w:t>
@@ -46,17 +66,35 @@
           <w:i/>
           <w:iCs/>
         </w:rPr>
-        <w:t>Fault Adaptive Wind Turbine Controller</w:t>
-      </w:r>
-      <w:r>
-        <w:t>.</w:t>
-      </w:r>
-      <w:r>
-        <w:rPr>
-          <w:i/>
-          <w:iCs/>
-        </w:rPr>
-        <w:t xml:space="preserve"> </w:t>
+        <w:t xml:space="preserve">Demonstration of a </w:t>
+      </w:r>
+      <w:r>
+        <w:rPr>
+          <w:i/>
+          <w:iCs/>
+        </w:rPr>
+        <w:t xml:space="preserve">Fault </w:t>
+      </w:r>
+      <w:r>
+        <w:rPr>
+          <w:i/>
+          <w:iCs/>
+        </w:rPr>
+        <w:t>Impact Reduction Control Module for</w:t>
+      </w:r>
+      <w:r>
+        <w:rPr>
+          <w:i/>
+          <w:iCs/>
+        </w:rPr>
+        <w:t xml:space="preserve"> Wind Turbine</w:t>
+      </w:r>
+      <w:r>
+        <w:rPr>
+          <w:i/>
+          <w:iCs/>
+        </w:rPr>
+        <w:t xml:space="preserve">s. </w:t>
       </w:r>
       <w:r>
         <w:t>The model checks various sensor readings and commands the wind turbine based on these readings. The paper details the controller logic and operation. This readme will instruct the user how to replicate the simulations in the paper and run new simulations.</w:t>
@@ -72,7 +110,13 @@
     </w:p>
     <w:p>
       <w:r>
-        <w:t>The Simulink model uses FAST to model the CART3 wind turbine operation, using a FAST s-function. This existing Simulink implementation of FAST will not be detailed here. A fault control block was integrated into the model to add FAC functionality.</w:t>
+        <w:t>The Simulink model uses FAST to model the CART3 wind turbine operation, using a FAST s-function. This existing Simulink implementation of FAST will not be detailed here. A fault control block was integrated into the model to add F</w:t>
+      </w:r>
+      <w:r>
+        <w:t>IR</w:t>
+      </w:r>
+      <w:r>
+        <w:t>C functionality.</w:t>
       </w:r>
     </w:p>
     <w:p>
@@ -268,7 +312,13 @@
         <w:pStyle w:val="Heading1"/>
       </w:pPr>
       <w:r>
-        <w:t>Running CART3_FAC.slx</w:t>
+        <w:t>Running CART3_F</w:t>
+      </w:r>
+      <w:r>
+        <w:t>IR</w:t>
+      </w:r>
+      <w:r>
+        <w:t>C.slx</w:t>
       </w:r>
     </w:p>
     <w:p>
@@ -289,7 +339,21 @@
           <w:i/>
           <w:iCs/>
         </w:rPr>
-        <w:t>CART3_FAC_paper</w:t>
+        <w:t>CART3_F</w:t>
+      </w:r>
+      <w:r>
+        <w:rPr>
+          <w:i/>
+          <w:iCs/>
+        </w:rPr>
+        <w:t>IR</w:t>
+      </w:r>
+      <w:r>
+        <w:rPr>
+          <w:i/>
+          <w:iCs/>
+        </w:rPr>
+        <w:t>C_paper</w:t>
       </w:r>
       <w:r>
         <w:t xml:space="preserve"> and subfolders must be on </w:t>
@@ -315,7 +379,21 @@
           <w:iCs/>
         </w:rPr>
         <w:lastRenderedPageBreak/>
-        <w:t>CART3_FAC_paper</w:t>
+        <w:t>CART3_F</w:t>
+      </w:r>
+      <w:r>
+        <w:rPr>
+          <w:i/>
+          <w:iCs/>
+        </w:rPr>
+        <w:t>IR</w:t>
+      </w:r>
+      <w:r>
+        <w:rPr>
+          <w:i/>
+          <w:iCs/>
+        </w:rPr>
+        <w:t>C_paper</w:t>
       </w:r>
       <w:r>
         <w:t xml:space="preserve"> </w:t>
@@ -351,7 +429,6 @@
         </w:rPr>
         <w:t>Modeling/model settings/model properties/Callbacks/</w:t>
       </w:r>
-      <w:proofErr w:type="spellStart"/>
       <w:r>
         <w:rPr>
           <w:i/>
@@ -366,11 +443,9 @@
         </w:rPr>
         <w:t>nitFcn</w:t>
       </w:r>
-      <w:proofErr w:type="spellEnd"/>
       <w:r>
         <w:t xml:space="preserve">. Update to point to </w:t>
       </w:r>
-      <w:proofErr w:type="spellStart"/>
       <w:r>
         <w:rPr>
           <w:i/>
@@ -378,7 +453,6 @@
         </w:rPr>
         <w:t>CARTinitFcn.m</w:t>
       </w:r>
-      <w:proofErr w:type="spellEnd"/>
     </w:p>
     <w:p/>
     <w:p>
@@ -489,7 +563,6 @@
       <w:r>
         <w:t xml:space="preserve">Use </w:t>
       </w:r>
-      <w:proofErr w:type="spellStart"/>
       <w:r>
         <w:rPr>
           <w:i/>
@@ -497,7 +570,6 @@
         </w:rPr>
         <w:t>make_plots.m</w:t>
       </w:r>
-      <w:proofErr w:type="spellEnd"/>
       <w:r>
         <w:t xml:space="preserve"> to replicate plots. This file plots data in the timeseries </w:t>
       </w:r>
@@ -590,7 +662,6 @@
       <w:r>
         <w:t xml:space="preserve">The initialization of the fault in the ctrl, data, and faulty structures, in </w:t>
       </w:r>
-      <w:proofErr w:type="spellStart"/>
       <w:r>
         <w:rPr>
           <w:i/>
@@ -598,7 +669,6 @@
         </w:rPr>
         <w:t>CARTinitFcn.m</w:t>
       </w:r>
-      <w:proofErr w:type="spellEnd"/>
     </w:p>
     <w:p>
       <w:pPr>
@@ -707,7 +777,6 @@
       <w:r>
         <w:t xml:space="preserve">structure in </w:t>
       </w:r>
-      <w:proofErr w:type="spellStart"/>
       <w:r>
         <w:rPr>
           <w:i/>
@@ -715,7 +784,6 @@
         </w:rPr>
         <w:t>CARTinitFcn.m</w:t>
       </w:r>
-      <w:proofErr w:type="spellEnd"/>
       <w:r>
         <w:t xml:space="preserve">. Use the existing functions as templates. </w:t>
       </w:r>
@@ -732,11 +800,9 @@
         </w:numPr>
         <w:spacing w:after="0" w:line="240" w:lineRule="auto"/>
       </w:pPr>
-      <w:proofErr w:type="spellStart"/>
       <w:r>
         <w:t>freqSensorWarnFun.m</w:t>
       </w:r>
-      <w:proofErr w:type="spellEnd"/>
     </w:p>
     <w:p>
       <w:pPr>
@@ -747,11 +813,9 @@
         </w:numPr>
         <w:spacing w:after="0" w:line="240" w:lineRule="auto"/>
       </w:pPr>
-      <w:proofErr w:type="spellStart"/>
       <w:r>
         <w:t>torqueSensorWarnFun.m</w:t>
       </w:r>
-      <w:proofErr w:type="spellEnd"/>
     </w:p>
     <w:p>
       <w:pPr>
@@ -762,11 +826,9 @@
         </w:numPr>
         <w:spacing w:after="0" w:line="240" w:lineRule="auto"/>
       </w:pPr>
-      <w:proofErr w:type="spellStart"/>
       <w:r>
         <w:t>genTempWarnFun.m</w:t>
       </w:r>
-      <w:proofErr w:type="spellEnd"/>
     </w:p>
     <w:p>
       <w:pPr>
@@ -777,11 +839,9 @@
         </w:numPr>
         <w:spacing w:after="0" w:line="240" w:lineRule="auto"/>
       </w:pPr>
-      <w:proofErr w:type="spellStart"/>
       <w:r>
         <w:t>axWarnFun.m</w:t>
       </w:r>
-      <w:proofErr w:type="spellEnd"/>
     </w:p>
     <w:p>
       <w:pPr>
@@ -792,11 +852,9 @@
         </w:numPr>
         <w:spacing w:after="0" w:line="240" w:lineRule="auto"/>
       </w:pPr>
-      <w:proofErr w:type="spellStart"/>
       <w:r>
         <w:t>powerWarnFun.m</w:t>
       </w:r>
-      <w:proofErr w:type="spellEnd"/>
     </w:p>
     <w:p>
       <w:pPr>
@@ -821,21 +879,12 @@
       <w:r>
         <w:t xml:space="preserve"> in </w:t>
       </w:r>
-      <w:proofErr w:type="spellStart"/>
-      <w:r>
-        <w:rPr>
-          <w:i/>
-          <w:iCs/>
-        </w:rPr>
-        <w:t>CARTinitFcn.m</w:t>
-      </w:r>
-      <w:proofErr w:type="spellEnd"/>
-      <w:r>
-        <w:rPr>
-          <w:i/>
-          <w:iCs/>
-        </w:rPr>
-        <w:t xml:space="preserve">, </w:t>
+      <w:r>
+        <w:rPr>
+          <w:i/>
+          <w:iCs/>
+        </w:rPr>
+        <w:t xml:space="preserve">CARTinitFcn.m, </w:t>
       </w:r>
       <w:r>
         <w:t xml:space="preserve">and uncomment and connect the ‘from </w:t>
@@ -942,7 +991,7 @@
 </file>
 
 <file path=word/numbering.xml><?xml version="1.0" encoding="utf-8"?>
-<w:numbering xmlns:wpc="http://schemas.microsoft.com/office/word/2010/wordprocessingCanvas" xmlns:cx="http://schemas.microsoft.com/office/drawing/2014/chartex" xmlns:cx1="http://schemas.microsoft.com/office/drawing/2015/9/8/chartex" xmlns:cx2="http://schemas.microsoft.com/office/drawing/2015/10/21/chartex" xmlns:cx3="http://schemas.microsoft.com/office/drawing/2016/5/9/chartex" xmlns:cx4="http://schemas.microsoft.com/office/drawing/2016/5/10/chartex" xmlns:cx5="http://schemas.microsoft.com/office/drawing/2016/5/11/chartex" xmlns:cx6="http://schemas.microsoft.com/office/drawing/2016/5/12/chartex" xmlns:cx7="http://schemas.microsoft.com/office/drawing/2016/5/13/chartex" xmlns:cx8="http://schemas.microsoft.com/office/drawing/2016/5/14/chartex" xmlns:mc="http://schemas.openxmlformats.org/markup-compatibility/2006" xmlns:aink="http://schemas.microsoft.com/office/drawing/2016/ink" xmlns:am3d="http://schemas.microsoft.com/office/drawing/2017/model3d" xmlns:o="urn:schemas-microsoft-com:office:office" xmlns:r="http://schemas.openxmlformats.org/officeDocument/2006/relationships" xmlns:m="http://schemas.openxmlformats.org/officeDocument/2006/math" xmlns:v="urn:schemas-microsoft-com:vml" xmlns:wp14="http://schemas.microsoft.com/office/word/2010/wordprocessingDrawing" xmlns:wp="http://schemas.openxmlformats.org/drawingml/2006/wordprocessingDrawing" xmlns:w10="urn:schemas-microsoft-com:office:word" xmlns:w="http://schemas.openxmlformats.org/wordprocessingml/2006/main" xmlns:w14="http://schemas.microsoft.com/office/word/2010/wordml" xmlns:w15="http://schemas.microsoft.com/office/word/2012/wordml" xmlns:w16cex="http://schemas.microsoft.com/office/word/2018/wordml/cex" xmlns:w16cid="http://schemas.microsoft.com/office/word/2016/wordml/cid" xmlns:w16="http://schemas.microsoft.com/office/word/2018/wordml" xmlns:w16se="http://schemas.microsoft.com/office/word/2015/wordml/symex" xmlns:wpg="http://schemas.microsoft.com/office/word/2010/wordprocessingGroup" xmlns:wpi="http://schemas.microsoft.com/office/word/2010/wordprocessingInk" xmlns:wne="http://schemas.microsoft.com/office/word/2006/wordml" xmlns:wps="http://schemas.microsoft.com/office/word/2010/wordprocessingShape" mc:Ignorable="w14 w15 w16se w16cid w16 w16cex wp14">
+<w:numbering xmlns:wpc="http://schemas.microsoft.com/office/word/2010/wordprocessingCanvas" xmlns:cx="http://schemas.microsoft.com/office/drawing/2014/chartex" xmlns:cx1="http://schemas.microsoft.com/office/drawing/2015/9/8/chartex" xmlns:cx2="http://schemas.microsoft.com/office/drawing/2015/10/21/chartex" xmlns:cx3="http://schemas.microsoft.com/office/drawing/2016/5/9/chartex" xmlns:cx4="http://schemas.microsoft.com/office/drawing/2016/5/10/chartex" xmlns:cx5="http://schemas.microsoft.com/office/drawing/2016/5/11/chartex" xmlns:cx6="http://schemas.microsoft.com/office/drawing/2016/5/12/chartex" xmlns:cx7="http://schemas.microsoft.com/office/drawing/2016/5/13/chartex" xmlns:cx8="http://schemas.microsoft.com/office/drawing/2016/5/14/chartex" xmlns:mc="http://schemas.openxmlformats.org/markup-compatibility/2006" xmlns:aink="http://schemas.microsoft.com/office/drawing/2016/ink" xmlns:am3d="http://schemas.microsoft.com/office/drawing/2017/model3d" xmlns:o="urn:schemas-microsoft-com:office:office" xmlns:r="http://schemas.openxmlformats.org/officeDocument/2006/relationships" xmlns:m="http://schemas.openxmlformats.org/officeDocument/2006/math" xmlns:v="urn:schemas-microsoft-com:vml" xmlns:wp14="http://schemas.microsoft.com/office/word/2010/wordprocessingDrawing" xmlns:wp="http://schemas.openxmlformats.org/drawingml/2006/wordprocessingDrawing" xmlns:w10="urn:schemas-microsoft-com:office:word" xmlns:w="http://schemas.openxmlformats.org/wordprocessingml/2006/main" xmlns:w14="http://schemas.microsoft.com/office/word/2010/wordml" xmlns:w15="http://schemas.microsoft.com/office/word/2012/wordml" xmlns:w16cex="http://schemas.microsoft.com/office/word/2018/wordml/cex" xmlns:w16cid="http://schemas.microsoft.com/office/word/2016/wordml/cid" xmlns:w16="http://schemas.microsoft.com/office/word/2018/wordml" xmlns:w16sdtdh="http://schemas.microsoft.com/office/word/2020/wordml/sdtdatahash" xmlns:w16se="http://schemas.microsoft.com/office/word/2015/wordml/symex" xmlns:wpg="http://schemas.microsoft.com/office/word/2010/wordprocessingGroup" xmlns:wpi="http://schemas.microsoft.com/office/word/2010/wordprocessingInk" xmlns:wne="http://schemas.microsoft.com/office/word/2006/wordml" xmlns:wps="http://schemas.microsoft.com/office/word/2010/wordprocessingShape" mc:Ignorable="w14 w15 w16se w16cid w16 w16cex w16sdtdh wp14">
   <w:abstractNum w:abstractNumId="0" w15:restartNumberingAfterBreak="0">
     <w:nsid w:val="1AB0764F"/>
     <w:multiLevelType w:val="hybridMultilevel"/>
@@ -1446,7 +1495,7 @@
 </file>
 
 <file path=word/styles.xml><?xml version="1.0" encoding="utf-8"?>
-<w:styles xmlns:mc="http://schemas.openxmlformats.org/markup-compatibility/2006" xmlns:r="http://schemas.openxmlformats.org/officeDocument/2006/relationships" xmlns:w="http://schemas.openxmlformats.org/wordprocessingml/2006/main" xmlns:w14="http://schemas.microsoft.com/office/word/2010/wordml" xmlns:w15="http://schemas.microsoft.com/office/word/2012/wordml" xmlns:w16cex="http://schemas.microsoft.com/office/word/2018/wordml/cex" xmlns:w16cid="http://schemas.microsoft.com/office/word/2016/wordml/cid" xmlns:w16="http://schemas.microsoft.com/office/word/2018/wordml" xmlns:w16se="http://schemas.microsoft.com/office/word/2015/wordml/symex" mc:Ignorable="w14 w15 w16se w16cid w16 w16cex">
+<w:styles xmlns:mc="http://schemas.openxmlformats.org/markup-compatibility/2006" xmlns:r="http://schemas.openxmlformats.org/officeDocument/2006/relationships" xmlns:w="http://schemas.openxmlformats.org/wordprocessingml/2006/main" xmlns:w14="http://schemas.microsoft.com/office/word/2010/wordml" xmlns:w15="http://schemas.microsoft.com/office/word/2012/wordml" xmlns:w16cex="http://schemas.microsoft.com/office/word/2018/wordml/cex" xmlns:w16cid="http://schemas.microsoft.com/office/word/2016/wordml/cid" xmlns:w16="http://schemas.microsoft.com/office/word/2018/wordml" xmlns:w16sdtdh="http://schemas.microsoft.com/office/word/2020/wordml/sdtdatahash" xmlns:w16se="http://schemas.microsoft.com/office/word/2015/wordml/symex" mc:Ignorable="w14 w15 w16se w16cid w16 w16cex w16sdtdh">
   <w:docDefaults>
     <w:rPrDefault>
       <w:rPr>

</xml_diff>